<commit_message>
assignment 1 of cloud till qno 10
</commit_message>
<xml_diff>
--- a/Assignment 1/Assignment 1 Answers/datacentric-assignment 1.docx
+++ b/Assignment 1/Assignment 1 Answers/datacentric-assignment 1.docx
@@ -31,13 +31,8 @@
             </w:r>
             <w:proofErr w:type="gramEnd"/>
             <w:r>
-              <w:t xml:space="preserve">*) AS </w:t>
-            </w:r>
-            <w:proofErr w:type="spellStart"/>
-            <w:r>
-              <w:t>number_of_flights</w:t>
-            </w:r>
-            <w:proofErr w:type="spellEnd"/>
+              <w:t>*) AS number_of_flights</w:t>
+            </w:r>
           </w:p>
           <w:p>
             <w:r>
@@ -73,13 +68,8 @@
           </w:tcPr>
           <w:p>
             <w:r>
-              <w:t xml:space="preserve">SELECT DISTINCT </w:t>
-            </w:r>
-            <w:proofErr w:type="spellStart"/>
-            <w:r>
-              <w:t>customer_id</w:t>
-            </w:r>
-            <w:proofErr w:type="spellEnd"/>
+              <w:t>SELECT DISTINCT customer_id</w:t>
+            </w:r>
           </w:p>
           <w:p>
             <w:r>
@@ -93,26 +83,13 @@
           </w:p>
           <w:p>
             <w:r>
-              <w:t xml:space="preserve">AND </w:t>
-            </w:r>
-            <w:proofErr w:type="spellStart"/>
-            <w:r>
-              <w:t>customer_id</w:t>
-            </w:r>
-            <w:proofErr w:type="spellEnd"/>
-            <w:r>
-              <w:t xml:space="preserve"> NOT IN (</w:t>
-            </w:r>
-          </w:p>
-          <w:p>
-            <w:r>
-              <w:t xml:space="preserve">    SELECT </w:t>
-            </w:r>
-            <w:proofErr w:type="spellStart"/>
-            <w:r>
-              <w:t>customer_id</w:t>
-            </w:r>
-            <w:proofErr w:type="spellEnd"/>
+              <w:t>AND customer_id NOT IN (</w:t>
+            </w:r>
+          </w:p>
+          <w:p>
+            <w:r>
+              <w:t xml:space="preserve">    SELECT customer_id</w:t>
+            </w:r>
           </w:p>
           <w:p>
             <w:r>
@@ -153,13 +130,8 @@
           </w:tcPr>
           <w:p>
             <w:r>
-              <w:t xml:space="preserve">SELECT DISTINCT </w:t>
-            </w:r>
-            <w:proofErr w:type="spellStart"/>
-            <w:r>
-              <w:t>customer_id</w:t>
-            </w:r>
-            <w:proofErr w:type="spellEnd"/>
+              <w:t>SELECT DISTINCT customer_id</w:t>
+            </w:r>
           </w:p>
           <w:p>
             <w:r>
@@ -173,26 +145,13 @@
           </w:p>
           <w:p>
             <w:r>
-              <w:t xml:space="preserve">AND </w:t>
-            </w:r>
-            <w:proofErr w:type="spellStart"/>
-            <w:r>
-              <w:t>customer_id</w:t>
-            </w:r>
-            <w:proofErr w:type="spellEnd"/>
-            <w:r>
-              <w:t xml:space="preserve"> IN (</w:t>
-            </w:r>
-          </w:p>
-          <w:p>
-            <w:r>
-              <w:t xml:space="preserve">    SELECT </w:t>
-            </w:r>
-            <w:proofErr w:type="spellStart"/>
-            <w:r>
-              <w:t>customer_id</w:t>
-            </w:r>
-            <w:proofErr w:type="spellEnd"/>
+              <w:t>AND customer_id IN (</w:t>
+            </w:r>
+          </w:p>
+          <w:p>
+            <w:r>
+              <w:t xml:space="preserve">    SELECT customer_id</w:t>
+            </w:r>
           </w:p>
           <w:p>
             <w:r>
@@ -233,13 +192,8 @@
           </w:tcPr>
           <w:p>
             <w:r>
-              <w:t xml:space="preserve">SELECT DISTINCT </w:t>
-            </w:r>
-            <w:proofErr w:type="spellStart"/>
-            <w:r>
-              <w:t>customer_id</w:t>
-            </w:r>
-            <w:proofErr w:type="spellEnd"/>
+              <w:t>SELECT DISTINCT customer_id</w:t>
+            </w:r>
           </w:p>
           <w:p>
             <w:r>
@@ -253,15 +207,7 @@
           </w:p>
           <w:p>
             <w:r>
-              <w:t xml:space="preserve">AND </w:t>
-            </w:r>
-            <w:proofErr w:type="spellStart"/>
-            <w:r>
-              <w:t>outstanding_balance</w:t>
-            </w:r>
-            <w:proofErr w:type="spellEnd"/>
-            <w:r>
-              <w:t xml:space="preserve"> &gt; 0;</w:t>
+              <w:t>AND outstanding_balance &gt; 0;</w:t>
             </w:r>
           </w:p>
         </w:tc>
@@ -294,20 +240,10 @@
             <w:r>
               <w:t>SUM(</w:t>
             </w:r>
-            <w:proofErr w:type="spellStart"/>
             <w:proofErr w:type="gramEnd"/>
             <w:r>
-              <w:t>outstanding_balance</w:t>
-            </w:r>
-            <w:proofErr w:type="spellEnd"/>
-            <w:r>
-              <w:t xml:space="preserve">) AS </w:t>
-            </w:r>
-            <w:proofErr w:type="spellStart"/>
-            <w:r>
-              <w:t>total_outstanding</w:t>
-            </w:r>
-            <w:proofErr w:type="spellEnd"/>
+              <w:t>outstanding_balance) AS total_outstanding</w:t>
+            </w:r>
           </w:p>
           <w:p>
             <w:r>
@@ -346,13 +282,8 @@
             </w:r>
             <w:proofErr w:type="gramEnd"/>
             <w:r>
-              <w:t xml:space="preserve">distance) AS </w:t>
-            </w:r>
-            <w:proofErr w:type="spellStart"/>
-            <w:r>
-              <w:t>average_distance</w:t>
-            </w:r>
-            <w:proofErr w:type="spellEnd"/>
+              <w:t>distance) AS average_distance</w:t>
+            </w:r>
           </w:p>
           <w:p>
             <w:r>
@@ -433,7 +364,113 @@
           </w:p>
           <w:p>
             <w:r>
-              <w:t>WHERE destination = 'TYS';</w:t>
+              <w:t>WHERE destination = 'TYS</w:t>
+            </w:r>
+            <w:proofErr w:type="gramStart"/>
+            <w:r>
+              <w:t>';</w:t>
+            </w:r>
+            <w:proofErr w:type="gramEnd"/>
+          </w:p>
+          <w:p/>
+          <w:p/>
+          <w:p>
+            <w:r>
+              <w:t xml:space="preserve">Select </w:t>
+            </w:r>
+            <w:proofErr w:type="spellStart"/>
+            <w:r>
+              <w:t>emp_num</w:t>
+            </w:r>
+            <w:proofErr w:type="spellEnd"/>
+          </w:p>
+          <w:p>
+            <w:r>
+              <w:t>From crew, charter</w:t>
+            </w:r>
+          </w:p>
+          <w:p>
+            <w:r>
+              <w:t xml:space="preserve">Where </w:t>
+            </w:r>
+            <w:proofErr w:type="spellStart"/>
+            <w:proofErr w:type="gramStart"/>
+            <w:r>
+              <w:t>charter.char</w:t>
+            </w:r>
+            <w:proofErr w:type="gramEnd"/>
+            <w:r>
+              <w:t>_trip</w:t>
+            </w:r>
+            <w:proofErr w:type="spellEnd"/>
+            <w:r>
+              <w:t>=</w:t>
+            </w:r>
+            <w:proofErr w:type="spellStart"/>
+            <w:r>
+              <w:t>crew.char_trip</w:t>
+            </w:r>
+            <w:proofErr w:type="spellEnd"/>
+            <w:r>
+              <w:t>(+)</w:t>
+            </w:r>
+          </w:p>
+          <w:p>
+            <w:r>
+              <w:t xml:space="preserve">And </w:t>
+            </w:r>
+            <w:proofErr w:type="spellStart"/>
+            <w:r>
+              <w:t>char_destination</w:t>
+            </w:r>
+            <w:proofErr w:type="spellEnd"/>
+            <w:r>
+              <w:t>=’</w:t>
+            </w:r>
+            <w:proofErr w:type="gramStart"/>
+            <w:r>
+              <w:t>TYS’;</w:t>
+            </w:r>
+            <w:proofErr w:type="gramEnd"/>
+          </w:p>
+          <w:p/>
+          <w:p/>
+          <w:p>
+            <w:r>
+              <w:t>SELECT *</w:t>
+            </w:r>
+          </w:p>
+          <w:p>
+            <w:r>
+              <w:t>FROM CREW</w:t>
+            </w:r>
+          </w:p>
+          <w:p>
+            <w:r>
+              <w:t xml:space="preserve">WHERE </w:t>
+            </w:r>
+            <w:proofErr w:type="spellStart"/>
+            <w:proofErr w:type="gramStart"/>
+            <w:r>
+              <w:t>charter.char</w:t>
+            </w:r>
+            <w:proofErr w:type="gramEnd"/>
+            <w:r>
+              <w:t>_trip</w:t>
+            </w:r>
+            <w:proofErr w:type="spellEnd"/>
+            <w:r>
+              <w:t xml:space="preserve"> = </w:t>
+            </w:r>
+            <w:proofErr w:type="spellStart"/>
+            <w:r>
+              <w:t>crew.char_trip</w:t>
+            </w:r>
+            <w:proofErr w:type="spellEnd"/>
+          </w:p>
+          <w:p>
+            <w:r>
+              <w:t>AND destination = 'TYS';</w:t>
             </w:r>
           </w:p>
         </w:tc>
@@ -470,114 +507,143 @@
           </w:p>
           <w:p>
             <w:r>
-              <w:t xml:space="preserve">    SELECT </w:t>
-            </w:r>
-            <w:proofErr w:type="spellStart"/>
-            <w:r>
-              <w:t>crew_member_name</w:t>
-            </w:r>
-            <w:proofErr w:type="spellEnd"/>
-            <w:r>
-              <w:t xml:space="preserve"> AS name</w:t>
-            </w:r>
-          </w:p>
-          <w:p>
-            <w:r>
-              <w:t xml:space="preserve">    FROM charters</w:t>
-            </w:r>
-          </w:p>
-          <w:p>
-            <w:r>
-              <w:t xml:space="preserve">    JOIN crew ON </w:t>
-            </w:r>
-            <w:proofErr w:type="spellStart"/>
+              <w:t xml:space="preserve">       SELECT CHAR_TRIP</w:t>
+            </w:r>
+          </w:p>
+          <w:p>
+            <w:pPr>
+              <w:ind w:left="360"/>
+            </w:pPr>
+            <w:r>
+              <w:t>FROM CHARTER,CREW</w:t>
+            </w:r>
+          </w:p>
+          <w:p>
+            <w:pPr>
+              <w:ind w:left="360"/>
+            </w:pPr>
+            <w:r>
+              <w:t>WHERE CHARTER.CHAR_TRIP=CREW.CHAR_TRIP</w:t>
+            </w:r>
+          </w:p>
+          <w:p>
+            <w:pPr>
+              <w:ind w:left="360"/>
+            </w:pPr>
+            <w:r>
+              <w:t>AND CHAR_DESTINATION='TYS';</w:t>
+            </w:r>
+          </w:p>
+          <w:p>
+            <w:r>
+              <w:t xml:space="preserve">    </w:t>
+            </w:r>
+            <w:r>
+              <w:t xml:space="preserve">   </w:t>
+            </w:r>
+            <w:r>
+              <w:t>UNION</w:t>
+            </w:r>
+          </w:p>
+          <w:p>
+            <w:r>
+              <w:t xml:space="preserve">    </w:t>
+            </w:r>
+            <w:r>
+              <w:t xml:space="preserve">   </w:t>
+            </w:r>
+            <w:r>
+              <w:t xml:space="preserve">SELECT </w:t>
+            </w:r>
+            <w:r>
+              <w:t>CUS_CODE</w:t>
+            </w:r>
+            <w:r>
+              <w:t xml:space="preserve"> AS </w:t>
+            </w:r>
+            <w:r>
+              <w:t>CUSTOMER_CODE</w:t>
+            </w:r>
+          </w:p>
+          <w:p>
+            <w:r>
+              <w:t xml:space="preserve">    </w:t>
+            </w:r>
+            <w:r>
+              <w:t xml:space="preserve">   </w:t>
+            </w:r>
+            <w:r>
+              <w:t xml:space="preserve">FROM </w:t>
+            </w:r>
             <w:proofErr w:type="gramStart"/>
             <w:r>
-              <w:t>charters.crew</w:t>
+              <w:t>CHARTER,CUSTOMER</w:t>
             </w:r>
             <w:proofErr w:type="gramEnd"/>
-            <w:r>
-              <w:t>_id</w:t>
-            </w:r>
-            <w:proofErr w:type="spellEnd"/>
+          </w:p>
+          <w:p>
+            <w:r>
+              <w:t xml:space="preserve">    </w:t>
+            </w:r>
+            <w:r>
+              <w:t xml:space="preserve">   CHARTER.CUS_CODE</w:t>
+            </w:r>
             <w:r>
               <w:t xml:space="preserve"> = </w:t>
             </w:r>
-            <w:proofErr w:type="spellStart"/>
-            <w:r>
-              <w:t>crew.crew_id</w:t>
-            </w:r>
-            <w:proofErr w:type="spellEnd"/>
-          </w:p>
-          <w:p>
-            <w:r>
-              <w:t xml:space="preserve">    WHERE destination = 'TYS'</w:t>
-            </w:r>
-          </w:p>
-          <w:p>
-            <w:r>
-              <w:t xml:space="preserve">    UNION</w:t>
-            </w:r>
-          </w:p>
-          <w:p>
-            <w:r>
-              <w:t xml:space="preserve">    SELECT </w:t>
-            </w:r>
-            <w:proofErr w:type="spellStart"/>
-            <w:r>
-              <w:t>passenger_name</w:t>
-            </w:r>
-            <w:proofErr w:type="spellEnd"/>
-            <w:r>
-              <w:t xml:space="preserve"> AS name</w:t>
-            </w:r>
-          </w:p>
-          <w:p>
-            <w:r>
-              <w:t xml:space="preserve">    FROM charters</w:t>
-            </w:r>
-          </w:p>
-          <w:p>
-            <w:r>
-              <w:t xml:space="preserve">    JOIN passengers ON </w:t>
-            </w:r>
-            <w:proofErr w:type="spellStart"/>
+            <w:r>
+              <w:t>CUSTOMER.CUS_CODE</w:t>
+            </w:r>
+          </w:p>
+          <w:p>
+            <w:r>
+              <w:t xml:space="preserve">    </w:t>
+            </w:r>
+            <w:r>
+              <w:t xml:space="preserve">   </w:t>
+            </w:r>
+            <w:r>
+              <w:t xml:space="preserve">WHERE </w:t>
+            </w:r>
+            <w:r>
+              <w:t>CHAR_DESTINATION</w:t>
+            </w:r>
+            <w:r>
+              <w:t xml:space="preserve"> = 'TYS'</w:t>
+            </w:r>
+          </w:p>
+          <w:p>
+            <w:r>
+              <w:t xml:space="preserve">) AS </w:t>
+            </w:r>
+            <w:proofErr w:type="spellStart"/>
+            <w:r>
+              <w:t>all_</w:t>
+            </w:r>
             <w:proofErr w:type="gramStart"/>
             <w:r>
-              <w:t>charters.passenger</w:t>
+              <w:t>involved</w:t>
+            </w:r>
+            <w:proofErr w:type="spellEnd"/>
+            <w:r>
+              <w:t>;</w:t>
             </w:r>
             <w:proofErr w:type="gramEnd"/>
-            <w:r>
-              <w:t>_id</w:t>
-            </w:r>
-            <w:proofErr w:type="spellEnd"/>
-            <w:r>
-              <w:t xml:space="preserve"> = </w:t>
-            </w:r>
-            <w:proofErr w:type="spellStart"/>
-            <w:r>
-              <w:t>passengers.passenger_id</w:t>
-            </w:r>
-            <w:proofErr w:type="spellEnd"/>
-          </w:p>
-          <w:p>
-            <w:r>
-              <w:t xml:space="preserve">    WHERE destination = 'TYS'</w:t>
-            </w:r>
-          </w:p>
-          <w:p>
-            <w:r>
-              <w:t xml:space="preserve">) AS </w:t>
-            </w:r>
-            <w:proofErr w:type="spellStart"/>
-            <w:r>
-              <w:t>all_involved</w:t>
-            </w:r>
-            <w:proofErr w:type="spellEnd"/>
-            <w:r>
-              <w:t>;</w:t>
-            </w:r>
-          </w:p>
+          </w:p>
+          <w:p/>
+          <w:p/>
+          <w:p/>
+          <w:p/>
+          <w:p/>
+          <w:p/>
+        </w:tc>
+      </w:tr>
+      <w:tr>
+        <w:tc>
+          <w:tcPr>
+            <w:tcW w:w="9350" w:type="dxa"/>
+          </w:tcPr>
+          <w:p/>
         </w:tc>
       </w:tr>
     </w:tbl>
@@ -625,6 +691,7 @@
           </w:p>
           <w:p>
             <w:r>
+              <w:lastRenderedPageBreak/>
               <w:t xml:space="preserve">    FROM charters</w:t>
             </w:r>
           </w:p>
@@ -727,6 +794,7 @@
     </w:tbl>
     <w:p>
       <w:r>
+        <w:lastRenderedPageBreak/>
         <w:t xml:space="preserve"> 13</w:t>
       </w:r>
     </w:p>
@@ -875,7 +943,6 @@
     <w:p/>
     <w:p>
       <w:r>
-        <w:lastRenderedPageBreak/>
         <w:t>13</w:t>
       </w:r>
     </w:p>
@@ -1993,6 +2060,7 @@
   <w:style w:type="character" w:default="1" w:styleId="DefaultParagraphFont">
     <w:name w:val="Default Paragraph Font"/>
     <w:uiPriority w:val="1"/>
+    <w:semiHidden/>
     <w:unhideWhenUsed/>
   </w:style>
   <w:style w:type="table" w:default="1" w:styleId="TableNormal">

</xml_diff>